<commit_message>
added 5 WEB lab
</commit_message>
<xml_diff>
--- a/WEB/звіти/WEB_4.docx
+++ b/WEB/звіти/WEB_4.docx
@@ -178,7 +178,7 @@
         <w:rPr>
           <w:rFonts w:cs="Times New Roman"/>
           <w:szCs w:val="28"/>
-          <w:lang w:val="en-US"/>
+          <w:lang w:val="ru-RU"/>
         </w:rPr>
       </w:pPr>
       <w:r>
@@ -192,7 +192,7 @@
         <w:rPr>
           <w:rFonts w:cs="Times New Roman"/>
           <w:szCs w:val="28"/>
-          <w:lang w:val="en-US"/>
+          <w:lang w:val="ru-RU"/>
         </w:rPr>
         <w:t>4</w:t>
       </w:r>
@@ -581,7 +581,7 @@
           <w:rFonts w:cs="Times New Roman"/>
           <w:b/>
           <w:szCs w:val="28"/>
-          <w:lang w:val="en-US"/>
+          <w:lang w:val="ru-RU"/>
         </w:rPr>
       </w:pPr>
     </w:p>
@@ -609,7 +609,7 @@
         <w:ind w:firstLine="567"/>
         <w:rPr>
           <w:szCs w:val="28"/>
-          <w:lang w:val="en-US"/>
+          <w:lang w:val="ru-RU"/>
         </w:rPr>
       </w:pPr>
       <w:r>
@@ -653,7 +653,7 @@
         <w:ind w:firstLine="567"/>
         <w:rPr>
           <w:szCs w:val="28"/>
-          <w:lang w:val="en-US"/>
+          <w:lang w:val="ru-RU"/>
         </w:rPr>
       </w:pPr>
       <w:r>
@@ -681,7 +681,29 @@
         <w:rPr>
           <w:szCs w:val="28"/>
         </w:rPr>
-        <w:t>Написати на даній мові власну функцію для виконання поставленого завдання згідно з варіантом.</w:t>
+        <w:t xml:space="preserve">Створити </w:t>
+      </w:r>
+      <w:proofErr w:type="spellStart"/>
+      <w:r>
+        <w:rPr>
+          <w:szCs w:val="28"/>
+        </w:rPr>
+        <w:t>html</w:t>
+      </w:r>
+      <w:proofErr w:type="spellEnd"/>
+      <w:r>
+        <w:rPr>
+          <w:szCs w:val="28"/>
+        </w:rPr>
+        <w:t xml:space="preserve"> документ для реалізації розгалуженого обчислювального процесу згідно варіанту завдання</w:t>
+      </w:r>
+      <w:bookmarkStart w:id="0" w:name="_GoBack"/>
+      <w:bookmarkEnd w:id="0"/>
+      <w:r>
+        <w:rPr>
+          <w:szCs w:val="28"/>
+        </w:rPr>
+        <w:t>.</w:t>
       </w:r>
     </w:p>
     <w:p>
@@ -767,7 +789,7 @@
         <w:spacing w:before="0" w:after="0" w:line="360" w:lineRule="auto"/>
         <w:ind w:firstLine="567"/>
         <w:rPr>
-          <w:lang w:val="en-US"/>
+          <w:lang w:val="ru-RU"/>
         </w:rPr>
       </w:pPr>
       <w:proofErr w:type="spellStart"/>
@@ -988,123 +1010,131 @@
         <w:t xml:space="preserve"> </w:t>
       </w:r>
       <w:proofErr w:type="spellStart"/>
+      <w:r>
+        <w:rPr>
+          <w:szCs w:val="28"/>
+          <w:lang w:val="ru-RU"/>
+        </w:rPr>
+        <w:t>Виконання</w:t>
+      </w:r>
+      <w:proofErr w:type="spellEnd"/>
+      <w:r>
+        <w:rPr>
+          <w:szCs w:val="28"/>
+          <w:lang w:val="ru-RU"/>
+        </w:rPr>
+        <w:t xml:space="preserve"> </w:t>
+      </w:r>
+      <w:proofErr w:type="spellStart"/>
+      <w:r>
+        <w:rPr>
+          <w:szCs w:val="28"/>
+          <w:lang w:val="ru-RU"/>
+        </w:rPr>
+        <w:t>складних</w:t>
+      </w:r>
+      <w:proofErr w:type="spellEnd"/>
+      <w:r>
+        <w:rPr>
+          <w:szCs w:val="28"/>
+          <w:lang w:val="ru-RU"/>
+        </w:rPr>
+        <w:t xml:space="preserve"> </w:t>
+      </w:r>
+      <w:proofErr w:type="spellStart"/>
+      <w:r>
+        <w:rPr>
+          <w:szCs w:val="28"/>
+          <w:lang w:val="ru-RU"/>
+        </w:rPr>
+        <w:t>математичних</w:t>
+      </w:r>
+      <w:proofErr w:type="spellEnd"/>
+      <w:r>
+        <w:rPr>
+          <w:szCs w:val="28"/>
+          <w:lang w:val="ru-RU"/>
+        </w:rPr>
+        <w:t xml:space="preserve"> </w:t>
+      </w:r>
+      <w:proofErr w:type="spellStart"/>
+      <w:r>
+        <w:rPr>
+          <w:szCs w:val="28"/>
+          <w:lang w:val="ru-RU"/>
+        </w:rPr>
+        <w:t>операцій</w:t>
+      </w:r>
+      <w:proofErr w:type="spellEnd"/>
+      <w:r>
+        <w:rPr>
+          <w:szCs w:val="28"/>
+          <w:lang w:val="ru-RU"/>
+        </w:rPr>
+        <w:t xml:space="preserve"> </w:t>
+      </w:r>
+      <w:proofErr w:type="spellStart"/>
+      <w:r>
+        <w:rPr>
+          <w:szCs w:val="28"/>
+          <w:lang w:val="ru-RU"/>
+        </w:rPr>
+        <w:t>вимагає</w:t>
+      </w:r>
+      <w:proofErr w:type="spellEnd"/>
+      <w:r>
+        <w:rPr>
+          <w:szCs w:val="28"/>
+          <w:lang w:val="ru-RU"/>
+        </w:rPr>
+        <w:t xml:space="preserve"> </w:t>
+      </w:r>
+      <w:proofErr w:type="spellStart"/>
+      <w:r>
+        <w:rPr>
+          <w:szCs w:val="28"/>
+          <w:lang w:val="ru-RU"/>
+        </w:rPr>
+        <w:t>паралельної</w:t>
+      </w:r>
+      <w:proofErr w:type="spellEnd"/>
+      <w:r>
+        <w:rPr>
+          <w:szCs w:val="28"/>
+          <w:lang w:val="ru-RU"/>
+        </w:rPr>
+        <w:t xml:space="preserve"> </w:t>
+      </w:r>
+      <w:proofErr w:type="spellStart"/>
       <w:proofErr w:type="gramStart"/>
       <w:r>
         <w:rPr>
           <w:szCs w:val="28"/>
-          <w:lang w:val="en-US"/>
-        </w:rPr>
-        <w:t>Виконання</w:t>
-      </w:r>
-      <w:proofErr w:type="spellEnd"/>
-      <w:r>
-        <w:rPr>
-          <w:szCs w:val="28"/>
-          <w:lang w:val="en-US"/>
-        </w:rPr>
-        <w:t xml:space="preserve"> </w:t>
-      </w:r>
-      <w:proofErr w:type="spellStart"/>
-      <w:r>
-        <w:rPr>
-          <w:szCs w:val="28"/>
-          <w:lang w:val="en-US"/>
-        </w:rPr>
-        <w:t>складних</w:t>
-      </w:r>
-      <w:proofErr w:type="spellEnd"/>
-      <w:r>
-        <w:rPr>
-          <w:szCs w:val="28"/>
-          <w:lang w:val="en-US"/>
-        </w:rPr>
-        <w:t xml:space="preserve"> </w:t>
-      </w:r>
-      <w:proofErr w:type="spellStart"/>
-      <w:r>
-        <w:rPr>
-          <w:szCs w:val="28"/>
-          <w:lang w:val="en-US"/>
-        </w:rPr>
-        <w:t>математичних</w:t>
-      </w:r>
-      <w:proofErr w:type="spellEnd"/>
-      <w:r>
-        <w:rPr>
-          <w:szCs w:val="28"/>
-          <w:lang w:val="en-US"/>
-        </w:rPr>
-        <w:t xml:space="preserve"> </w:t>
-      </w:r>
-      <w:proofErr w:type="spellStart"/>
-      <w:r>
-        <w:rPr>
-          <w:szCs w:val="28"/>
-          <w:lang w:val="en-US"/>
-        </w:rPr>
-        <w:t>операцій</w:t>
-      </w:r>
-      <w:proofErr w:type="spellEnd"/>
-      <w:r>
-        <w:rPr>
-          <w:szCs w:val="28"/>
-          <w:lang w:val="en-US"/>
-        </w:rPr>
-        <w:t xml:space="preserve"> </w:t>
-      </w:r>
-      <w:proofErr w:type="spellStart"/>
-      <w:r>
-        <w:rPr>
-          <w:szCs w:val="28"/>
-          <w:lang w:val="en-US"/>
-        </w:rPr>
-        <w:t>вимагає</w:t>
-      </w:r>
-      <w:proofErr w:type="spellEnd"/>
-      <w:r>
-        <w:rPr>
-          <w:szCs w:val="28"/>
-          <w:lang w:val="en-US"/>
-        </w:rPr>
-        <w:t xml:space="preserve"> </w:t>
-      </w:r>
-      <w:proofErr w:type="spellStart"/>
-      <w:r>
-        <w:rPr>
-          <w:szCs w:val="28"/>
-          <w:lang w:val="en-US"/>
-        </w:rPr>
-        <w:t>паралельної</w:t>
-      </w:r>
-      <w:proofErr w:type="spellEnd"/>
-      <w:r>
-        <w:rPr>
-          <w:szCs w:val="28"/>
-          <w:lang w:val="en-US"/>
-        </w:rPr>
-        <w:t xml:space="preserve"> </w:t>
-      </w:r>
-      <w:proofErr w:type="spellStart"/>
-      <w:r>
-        <w:rPr>
-          <w:szCs w:val="28"/>
-          <w:lang w:val="en-US"/>
-        </w:rPr>
-        <w:t>перевірки</w:t>
-      </w:r>
-      <w:proofErr w:type="spellEnd"/>
-      <w:r>
-        <w:rPr>
-          <w:szCs w:val="28"/>
-          <w:lang w:val="en-US"/>
-        </w:rPr>
-        <w:t xml:space="preserve"> </w:t>
-      </w:r>
-      <w:proofErr w:type="spellStart"/>
-      <w:r>
-        <w:rPr>
-          <w:szCs w:val="28"/>
-          <w:lang w:val="en-US"/>
+          <w:lang w:val="ru-RU"/>
+        </w:rPr>
+        <w:t>перев</w:t>
+      </w:r>
+      <w:proofErr w:type="gramEnd"/>
+      <w:r>
+        <w:rPr>
+          <w:szCs w:val="28"/>
+          <w:lang w:val="ru-RU"/>
+        </w:rPr>
+        <w:t>ірки</w:t>
+      </w:r>
+      <w:proofErr w:type="spellEnd"/>
+      <w:r>
+        <w:rPr>
+          <w:szCs w:val="28"/>
+          <w:lang w:val="ru-RU"/>
+        </w:rPr>
+        <w:t xml:space="preserve"> </w:t>
+      </w:r>
+      <w:proofErr w:type="spellStart"/>
+      <w:r>
+        <w:rPr>
+          <w:szCs w:val="28"/>
+          <w:lang w:val="ru-RU"/>
         </w:rPr>
         <w:t>деяких</w:t>
       </w:r>
@@ -1112,27 +1142,10 @@
       <w:r>
         <w:rPr>
           <w:szCs w:val="28"/>
-          <w:lang w:val="en-US"/>
-        </w:rPr>
-        <w:t xml:space="preserve"> </w:t>
-      </w:r>
-      <w:proofErr w:type="spellStart"/>
-      <w:r>
-        <w:rPr>
-          <w:szCs w:val="28"/>
-          <w:lang w:val="en-US"/>
-        </w:rPr>
-        <w:t>умов</w:t>
-      </w:r>
-      <w:proofErr w:type="spellEnd"/>
-      <w:r>
-        <w:rPr>
-          <w:szCs w:val="28"/>
-          <w:lang w:val="en-US"/>
-        </w:rPr>
-        <w:t>.</w:t>
-      </w:r>
-      <w:proofErr w:type="gramEnd"/>
+          <w:lang w:val="ru-RU"/>
+        </w:rPr>
+        <w:t xml:space="preserve"> умов.</w:t>
+      </w:r>
       <w:r>
         <w:t xml:space="preserve"> </w:t>
       </w:r>
@@ -1143,7 +1156,7 @@
         <w:ind w:firstLine="567"/>
         <w:rPr>
           <w:szCs w:val="28"/>
-          <w:lang w:val="en-US"/>
+          <w:lang w:val="ru-RU"/>
         </w:rPr>
       </w:pPr>
       <w:r>
@@ -1156,7 +1169,7 @@
       <w:r>
         <w:rPr>
           <w:szCs w:val="28"/>
-          <w:lang w:val="en-US"/>
+          <w:lang w:val="ru-RU"/>
         </w:rPr>
         <w:t xml:space="preserve"> </w:t>
       </w:r>
@@ -1172,7 +1185,7 @@
       <w:r>
         <w:rPr>
           <w:szCs w:val="28"/>
-          <w:lang w:val="en-US"/>
+          <w:lang w:val="ru-RU"/>
         </w:rPr>
         <w:t xml:space="preserve"> </w:t>
       </w:r>
@@ -1186,7 +1199,7 @@
       <w:r>
         <w:rPr>
           <w:szCs w:val="28"/>
-          <w:lang w:val="en-US"/>
+          <w:lang w:val="ru-RU"/>
         </w:rPr>
         <w:t xml:space="preserve"> </w:t>
       </w:r>
@@ -1200,9 +1213,23 @@
       <w:r>
         <w:rPr>
           <w:szCs w:val="28"/>
-          <w:lang w:val="en-US"/>
-        </w:rPr>
-        <w:t xml:space="preserve"> JavaScript </w:t>
+          <w:lang w:val="ru-RU"/>
+        </w:rPr>
+        <w:t xml:space="preserve"> </w:t>
+      </w:r>
+      <w:r>
+        <w:rPr>
+          <w:szCs w:val="28"/>
+          <w:lang w:val="en-US"/>
+        </w:rPr>
+        <w:t>JavaScript</w:t>
+      </w:r>
+      <w:r>
+        <w:rPr>
+          <w:szCs w:val="28"/>
+          <w:lang w:val="ru-RU"/>
+        </w:rPr>
+        <w:t xml:space="preserve"> </w:t>
       </w:r>
       <w:proofErr w:type="spellStart"/>
       <w:r>
@@ -1216,7 +1243,7 @@
       <w:r>
         <w:rPr>
           <w:szCs w:val="28"/>
-          <w:lang w:val="en-US"/>
+          <w:lang w:val="ru-RU"/>
         </w:rPr>
         <w:t xml:space="preserve"> </w:t>
       </w:r>
@@ -1232,7 +1259,7 @@
       <w:r>
         <w:rPr>
           <w:szCs w:val="28"/>
-          <w:lang w:val="en-US"/>
+          <w:lang w:val="ru-RU"/>
         </w:rPr>
         <w:t xml:space="preserve"> </w:t>
       </w:r>
@@ -1248,9 +1275,23 @@
       <w:r>
         <w:rPr>
           <w:szCs w:val="28"/>
-          <w:lang w:val="en-US"/>
-        </w:rPr>
-        <w:t>: if(&lt;</w:t>
+          <w:lang w:val="ru-RU"/>
+        </w:rPr>
+        <w:t xml:space="preserve">: </w:t>
+      </w:r>
+      <w:r>
+        <w:rPr>
+          <w:szCs w:val="28"/>
+          <w:lang w:val="en-US"/>
+        </w:rPr>
+        <w:t>if</w:t>
+      </w:r>
+      <w:r>
+        <w:rPr>
+          <w:szCs w:val="28"/>
+          <w:lang w:val="ru-RU"/>
+        </w:rPr>
+        <w:t>(&lt;</w:t>
       </w:r>
       <w:proofErr w:type="spellStart"/>
       <w:r>
@@ -1260,15 +1301,13 @@
         </w:rPr>
         <w:t>логічний</w:t>
       </w:r>
-      <w:proofErr w:type="spellEnd"/>
-      <w:r>
-        <w:rPr>
-          <w:szCs w:val="28"/>
-          <w:lang w:val="en-US"/>
+      <w:r>
+        <w:rPr>
+          <w:szCs w:val="28"/>
+          <w:lang w:val="ru-RU"/>
         </w:rPr>
         <w:t>_</w:t>
       </w:r>
-      <w:proofErr w:type="spellStart"/>
       <w:r>
         <w:rPr>
           <w:szCs w:val="28"/>
@@ -1280,7 +1319,7 @@
       <w:r>
         <w:rPr>
           <w:szCs w:val="28"/>
-          <w:lang w:val="en-US"/>
+          <w:lang w:val="ru-RU"/>
         </w:rPr>
         <w:t>&gt;) &lt;</w:t>
       </w:r>
@@ -1294,9 +1333,23 @@
       <w:r>
         <w:rPr>
           <w:szCs w:val="28"/>
-          <w:lang w:val="en-US"/>
-        </w:rPr>
-        <w:t>_1&gt; else &lt;</w:t>
+          <w:lang w:val="ru-RU"/>
+        </w:rPr>
+        <w:t xml:space="preserve">_1&gt; </w:t>
+      </w:r>
+      <w:r>
+        <w:rPr>
+          <w:szCs w:val="28"/>
+          <w:lang w:val="en-US"/>
+        </w:rPr>
+        <w:t>else</w:t>
+      </w:r>
+      <w:r>
+        <w:rPr>
+          <w:szCs w:val="28"/>
+          <w:lang w:val="ru-RU"/>
+        </w:rPr>
+        <w:t xml:space="preserve"> &lt;</w:t>
       </w:r>
       <w:r>
         <w:rPr>
@@ -1308,7 +1361,7 @@
       <w:r>
         <w:rPr>
           <w:szCs w:val="28"/>
-          <w:lang w:val="en-US"/>
+          <w:lang w:val="ru-RU"/>
         </w:rPr>
         <w:t xml:space="preserve">_2&gt; </w:t>
       </w:r>
@@ -3216,15 +3269,87 @@
     </w:p>
     <w:p>
       <w:pPr>
-        <w:spacing w:before="0" w:after="0" w:line="360" w:lineRule="auto"/>
-        <w:ind w:firstLine="0"/>
+        <w:ind w:firstLine="567"/>
         <w:jc w:val="center"/>
         <w:rPr>
           <w:b/>
           <w:szCs w:val="28"/>
-          <w:lang w:val="en-US"/>
-        </w:rPr>
-      </w:pPr>
+          <w:lang w:val="ru-RU"/>
+        </w:rPr>
+      </w:pPr>
+      <w:r>
+        <w:rPr>
+          <w:rFonts w:eastAsia="Times New Roman" w:cs="Times New Roman"/>
+          <w:i/>
+          <w:szCs w:val="21"/>
+          <w:lang w:val="ru-RU" w:eastAsia="ru-RU"/>
+        </w:rPr>
+        <w:t xml:space="preserve">Рис. </w:t>
+      </w:r>
+      <w:r>
+        <w:rPr>
+          <w:rFonts w:eastAsia="Times New Roman" w:cs="Times New Roman"/>
+          <w:i/>
+          <w:szCs w:val="21"/>
+          <w:lang w:val="ru-RU" w:eastAsia="ru-RU"/>
+        </w:rPr>
+        <w:t>2</w:t>
+      </w:r>
+      <w:r>
+        <w:rPr>
+          <w:rFonts w:eastAsia="Times New Roman" w:cs="Times New Roman"/>
+          <w:i/>
+          <w:szCs w:val="21"/>
+          <w:lang w:val="ru-RU" w:eastAsia="ru-RU"/>
+        </w:rPr>
+        <w:t xml:space="preserve"> </w:t>
+      </w:r>
+      <w:r>
+        <w:rPr>
+          <w:rFonts w:eastAsia="Times New Roman" w:cs="Times New Roman"/>
+          <w:i/>
+          <w:szCs w:val="21"/>
+          <w:lang w:eastAsia="ru-RU"/>
+        </w:rPr>
+        <w:t>Результат</w:t>
+      </w:r>
+      <w:r>
+        <w:rPr>
+          <w:rFonts w:eastAsia="Times New Roman" w:cs="Times New Roman"/>
+          <w:i/>
+          <w:szCs w:val="21"/>
+          <w:lang w:val="ru-RU" w:eastAsia="ru-RU"/>
+        </w:rPr>
+        <w:t xml:space="preserve"> </w:t>
+      </w:r>
+      <w:proofErr w:type="spellStart"/>
+      <w:r>
+        <w:rPr>
+          <w:rFonts w:eastAsia="Times New Roman" w:cs="Times New Roman"/>
+          <w:i/>
+          <w:szCs w:val="21"/>
+          <w:lang w:val="ru-RU" w:eastAsia="ru-RU"/>
+        </w:rPr>
+        <w:t>програми</w:t>
+      </w:r>
+      <w:proofErr w:type="spellEnd"/>
+      <w:r>
+        <w:rPr>
+          <w:rFonts w:eastAsia="Times New Roman" w:cs="Times New Roman"/>
+          <w:i/>
+          <w:szCs w:val="21"/>
+          <w:lang w:eastAsia="ru-RU"/>
+        </w:rPr>
+        <w:t>.</w:t>
+      </w:r>
+      <w:r>
+        <w:rPr>
+          <w:b/>
+          <w:szCs w:val="28"/>
+          <w:lang w:val="ru-RU"/>
+        </w:rPr>
+        <w:t xml:space="preserve"> </w:t>
+      </w:r>
     </w:p>
     <w:p>
       <w:pPr>
@@ -3242,15 +3367,7 @@
         <w:rPr>
           <w:szCs w:val="28"/>
         </w:rPr>
-        <w:t>Впродовж виконання цієї лабораторної роботи були набуті практичні та теоретичні навички</w:t>
-      </w:r>
-      <w:bookmarkStart w:id="0" w:name="_GoBack"/>
-      <w:bookmarkEnd w:id="0"/>
-      <w:r>
-        <w:rPr>
-          <w:szCs w:val="28"/>
-        </w:rPr>
-        <w:t xml:space="preserve"> застосування розгалужень в </w:t>
+        <w:t xml:space="preserve">Впродовж виконання цієї лабораторної роботи були набуті практичні та теоретичні навички застосування розгалужень в </w:t>
       </w:r>
       <w:proofErr w:type="spellStart"/>
       <w:r>

</xml_diff>